<commit_message>
Update Aufgabeverteilung Gruppenprojekt Git.docx
Aufgabenverteilung erweitert
(Steffen: Logo)
</commit_message>
<xml_diff>
--- a/Aufgabeverteilung Gruppenprojekt Git.docx
+++ b/Aufgabeverteilung Gruppenprojekt Git.docx
@@ -265,40 +265,48 @@
           <w:rFonts w:cstheme="minorHAnsi"/>
           <w:lang w:val="en-US"/>
         </w:rPr>
-        <w:t>Impre</w:t>
+        <w:t>Impressum</w:t>
+      </w:r>
+      <w:proofErr w:type="spellEnd"/>
+      <w:r>
+        <w:rPr>
+          <w:rFonts w:cstheme="minorHAnsi"/>
+          <w:lang w:val="en-US"/>
+        </w:rPr>
+        <w:t xml:space="preserve"> </w:t>
+      </w:r>
+    </w:p>
+    <w:p>
+      <w:pPr>
+        <w:rPr>
+          <w:rFonts w:cstheme="minorHAnsi"/>
+          <w:lang w:val="en-US"/>
+        </w:rPr>
+      </w:pPr>
+      <w:r>
+        <w:rPr>
+          <w:rFonts w:cstheme="minorHAnsi"/>
+          <w:lang w:val="en-US"/>
+        </w:rPr>
+        <w:t xml:space="preserve">Martin: </w:t>
+      </w:r>
+    </w:p>
+    <w:p>
+      <w:pPr>
+        <w:rPr>
+          <w:rFonts w:cstheme="minorHAnsi"/>
+          <w:lang w:val="en-US"/>
+        </w:rPr>
+      </w:pPr>
+      <w:r>
+        <w:rPr>
+          <w:rFonts w:cstheme="minorHAnsi"/>
+          <w:lang w:val="en-US"/>
+        </w:rPr>
+        <w:t>Steffen: Logo</w:t>
       </w:r>
       <w:bookmarkStart w:id="0" w:name="_GoBack"/>
       <w:bookmarkEnd w:id="0"/>
-      <w:r>
-        <w:rPr>
-          <w:rFonts w:cstheme="minorHAnsi"/>
-          <w:lang w:val="en-US"/>
-        </w:rPr>
-        <w:t>ssum</w:t>
-      </w:r>
-      <w:proofErr w:type="spellEnd"/>
-      <w:r>
-        <w:rPr>
-          <w:rFonts w:cstheme="minorHAnsi"/>
-          <w:lang w:val="en-US"/>
-        </w:rPr>
-        <w:t xml:space="preserve"> </w:t>
-      </w:r>
-    </w:p>
-    <w:p>
-      <w:pPr>
-        <w:rPr>
-          <w:rFonts w:cstheme="minorHAnsi"/>
-          <w:lang w:val="en-US"/>
-        </w:rPr>
-      </w:pPr>
-      <w:r>
-        <w:rPr>
-          <w:rFonts w:cstheme="minorHAnsi"/>
-          <w:lang w:val="en-US"/>
-        </w:rPr>
-        <w:t xml:space="preserve">Martin: </w:t>
-      </w:r>
     </w:p>
     <w:p>
       <w:pPr>
@@ -326,7 +334,7 @@
         <w:rFonts w:asciiTheme="minorHAnsi" w:eastAsiaTheme="minorHAnsi" w:hAnsiTheme="minorHAnsi" w:cstheme="minorBidi"/>
         <w:sz w:val="22"/>
         <w:szCs w:val="22"/>
-        <w:lang w:val="en-DE" w:eastAsia="en-US" w:bidi="ar-SA"/>
+        <w:lang w:eastAsia="en-US" w:bidi="ar-SA"/>
       </w:rPr>
     </w:rPrDefault>
     <w:pPrDefault>
@@ -335,7 +343,7 @@
       </w:pPr>
     </w:pPrDefault>
   </w:docDefaults>
-  <w:latentStyles w:defLockedState="0" w:defUIPriority="99" w:defSemiHidden="0" w:defUnhideWhenUsed="0" w:defQFormat="0" w:count="377">
+  <w:latentStyles w:defLockedState="0" w:defUIPriority="99" w:defSemiHidden="0" w:defUnhideWhenUsed="0" w:defQFormat="0" w:count="375">
     <w:lsdException w:name="Normal" w:uiPriority="0" w:qFormat="1"/>
     <w:lsdException w:name="heading 1" w:uiPriority="9" w:qFormat="1"/>
     <w:lsdException w:name="heading 2" w:semiHidden="1" w:uiPriority="9" w:unhideWhenUsed="1" w:qFormat="1"/>
@@ -711,8 +719,6 @@
     <w:lsdException w:name="Smart Hyperlink" w:semiHidden="1" w:unhideWhenUsed="1"/>
     <w:lsdException w:name="Hashtag" w:semiHidden="1" w:unhideWhenUsed="1"/>
     <w:lsdException w:name="Unresolved Mention" w:semiHidden="1" w:unhideWhenUsed="1"/>
-    <w:lsdException w:name="Smart Link" w:semiHidden="1" w:unhideWhenUsed="1"/>
-    <w:lsdException w:name="Smart Link Error" w:semiHidden="1" w:unhideWhenUsed="1"/>
   </w:latentStyles>
   <w:style w:type="paragraph" w:default="1" w:styleId="Standard">
     <w:name w:val="Normal"/>
@@ -1044,6 +1050,15 @@
 </file>
 
 <file path=customXml/item1.xml><?xml version="1.0" encoding="utf-8"?>
+<?mso-contentType ?>
+<FormTemplates xmlns="http://schemas.microsoft.com/sharepoint/v3/contenttype/forms">
+  <Display>DocumentLibraryForm</Display>
+  <Edit>DocumentLibraryForm</Edit>
+  <New>DocumentLibraryForm</New>
+</FormTemplates>
+</file>
+
+<file path=customXml/item2.xml><?xml version="1.0" encoding="utf-8"?>
 <ct:contentTypeSchema xmlns:ct="http://schemas.microsoft.com/office/2006/metadata/contentType" xmlns:ma="http://schemas.microsoft.com/office/2006/metadata/properties/metaAttributes" ct:_="" ma:_="" ma:contentTypeName="Dokument" ma:contentTypeID="0x010100C81BFDA68AF143479CAC1526D9143539" ma:contentTypeVersion="8" ma:contentTypeDescription="Ein neues Dokument erstellen." ma:contentTypeScope="" ma:versionID="6dd6e566db6cf44b0281b43f868f586c">
   <xsd:schema xmlns:xsd="http://www.w3.org/2001/XMLSchema" xmlns:xs="http://www.w3.org/2001/XMLSchema" xmlns:p="http://schemas.microsoft.com/office/2006/metadata/properties" xmlns:ns3="915f2a1c-84d9-4eeb-b4c9-05768a40ca72" targetNamespace="http://schemas.microsoft.com/office/2006/metadata/properties" ma:root="true" ma:fieldsID="a56d0e9242fb4584dbb26d50734c71c4" ns3:_="">
     <xsd:import namespace="915f2a1c-84d9-4eeb-b4c9-05768a40ca72"/>
@@ -1213,15 +1228,6 @@
 </ct:contentTypeSchema>
 </file>
 
-<file path=customXml/item2.xml><?xml version="1.0" encoding="utf-8"?>
-<?mso-contentType ?>
-<FormTemplates xmlns="http://schemas.microsoft.com/sharepoint/v3/contenttype/forms">
-  <Display>DocumentLibraryForm</Display>
-  <Edit>DocumentLibraryForm</Edit>
-  <New>DocumentLibraryForm</New>
-</FormTemplates>
-</file>
-
 <file path=customXml/item3.xml><?xml version="1.0" encoding="utf-8"?>
 <p:properties xmlns:p="http://schemas.microsoft.com/office/2006/metadata/properties" xmlns:xsi="http://www.w3.org/2001/XMLSchema-instance" xmlns:pc="http://schemas.microsoft.com/office/infopath/2007/PartnerControls">
   <documentManagement/>
@@ -1229,6 +1235,14 @@
 </file>
 
 <file path=customXml/itemProps1.xml><?xml version="1.0" encoding="utf-8"?>
+<ds:datastoreItem xmlns:ds="http://schemas.openxmlformats.org/officeDocument/2006/customXml" ds:itemID="{F350E8F5-0C86-4915-BC67-E5FA89B14AFB}">
+  <ds:schemaRefs>
+    <ds:schemaRef ds:uri="http://schemas.microsoft.com/sharepoint/v3/contenttype/forms"/>
+  </ds:schemaRefs>
+</ds:datastoreItem>
+</file>
+
+<file path=customXml/itemProps2.xml><?xml version="1.0" encoding="utf-8"?>
 <ds:datastoreItem xmlns:ds="http://schemas.openxmlformats.org/officeDocument/2006/customXml" ds:itemID="{CCD34CF3-1C2A-4EB6-83BC-8F804CDBA832}">
   <ds:schemaRefs>
     <ds:schemaRef ds:uri="http://schemas.microsoft.com/office/2006/metadata/contentType"/>
@@ -1246,14 +1260,6 @@
 </ds:datastoreItem>
 </file>
 
-<file path=customXml/itemProps2.xml><?xml version="1.0" encoding="utf-8"?>
-<ds:datastoreItem xmlns:ds="http://schemas.openxmlformats.org/officeDocument/2006/customXml" ds:itemID="{F350E8F5-0C86-4915-BC67-E5FA89B14AFB}">
-  <ds:schemaRefs>
-    <ds:schemaRef ds:uri="http://schemas.microsoft.com/sharepoint/v3/contenttype/forms"/>
-  </ds:schemaRefs>
-</ds:datastoreItem>
-</file>
-
 <file path=customXml/itemProps3.xml><?xml version="1.0" encoding="utf-8"?>
 <ds:datastoreItem xmlns:ds="http://schemas.openxmlformats.org/officeDocument/2006/customXml" ds:itemID="{34844C04-1B55-4F47-8606-E5E094D7B77B}">
   <ds:schemaRefs>

</xml_diff>